<commit_message>
Third Day - Second Activity Updated
</commit_message>
<xml_diff>
--- a/Ch3-4_Clean code.docx
+++ b/Ch3-4_Clean code.docx
@@ -10,12 +10,33 @@
         <w:t>Chapter 3: Functions</w:t>
       </w:r>
     </w:p>
-    <w:p/>
+    <w:p>
+      <w:pPr>
+        <w:rPr>
+          <w:b/>
+          <w:rPrChange w:id="0" w:author="GOMEZ-DESKTOP" w:date="2023-02-11T12:38:00Z">
+            <w:rPr/>
+          </w:rPrChange>
+        </w:rPr>
+      </w:pPr>
+    </w:p>
     <w:p>
       <w:pPr>
         <w:jc w:val="center"/>
-      </w:pPr>
-      <w:r>
+        <w:rPr>
+          <w:b/>
+          <w:rPrChange w:id="1" w:author="GOMEZ-DESKTOP" w:date="2023-02-11T12:38:00Z">
+            <w:rPr/>
+          </w:rPrChange>
+        </w:rPr>
+      </w:pPr>
+      <w:r>
+        <w:rPr>
+          <w:b/>
+          <w:rPrChange w:id="2" w:author="GOMEZ-DESKTOP" w:date="2023-02-11T12:38:00Z">
+            <w:rPr/>
+          </w:rPrChange>
+        </w:rPr>
         <w:t>SUMMARY</w:t>
       </w:r>
     </w:p>
@@ -111,10 +132,7 @@
         <w:jc w:val="both"/>
       </w:pPr>
       <w:r>
-        <w:t>Indent level of a function should not be greater than one or two to m</w:t>
-      </w:r>
-      <w:r>
-        <w:t>ake it easy to understand.</w:t>
+        <w:t>Indent level of a function should not be greater than one or two to make it easy to understand.</w:t>
       </w:r>
     </w:p>
     <w:p>
@@ -175,10 +193,7 @@
         <w:jc w:val="both"/>
       </w:pPr>
       <w:r>
-        <w:t>There is a need that all functions have the same level of abstraction for it is easy to tra</w:t>
-      </w:r>
-      <w:r>
-        <w:t>ce who violates a rule.</w:t>
+        <w:t>There is a need that all functions have the same level of abstraction for it is easy to trace who violates a rule.</w:t>
       </w:r>
     </w:p>
     <w:p>
@@ -209,10 +224,7 @@
         <w:jc w:val="both"/>
       </w:pPr>
       <w:r>
-        <w:t>It is the key to keeping functions short and making sure they do “one thing.” Making the code read like a top-down set of TO paragraphs is an effective technique for keeping the ab</w:t>
-      </w:r>
-      <w:r>
-        <w:t>straction level consistent.</w:t>
+        <w:t>It is the key to keeping functions short and making sure they do “one thing.” Making the code read like a top-down set of TO paragraphs is an effective technique for keeping the abstraction level consistent.</w:t>
       </w:r>
     </w:p>
     <w:p>
@@ -363,16 +375,7 @@
         <w:jc w:val="both"/>
       </w:pPr>
       <w:r>
-        <w:t xml:space="preserve">Always choose a name </w:t>
-      </w:r>
-      <w:r>
-        <w:t xml:space="preserve">that </w:t>
-      </w:r>
-      <w:r>
-        <w:t xml:space="preserve">will </w:t>
-      </w:r>
-      <w:r>
-        <w:t>make the distinction clear, and always use the two forms in a consistent context.</w:t>
+        <w:t>Always choose a name that will make the distinction clear, and always use the two forms in a consistent context.</w:t>
       </w:r>
     </w:p>
     <w:p>
@@ -436,10 +439,7 @@
         <w:jc w:val="both"/>
       </w:pPr>
       <w:r>
-        <w:t>It complicates the signature of the method</w:t>
-      </w:r>
-      <w:r>
-        <w:t>.</w:t>
+        <w:t>It complicates the signature of the method.</w:t>
       </w:r>
     </w:p>
     <w:p>
@@ -484,16 +484,7 @@
         <w:jc w:val="both"/>
       </w:pPr>
       <w:r>
-        <w:t xml:space="preserve">If you are using dyads </w:t>
-      </w:r>
-      <w:r>
-        <w:t>you should be aware that they come at a cost and should take advantage of what mechanis</w:t>
-      </w:r>
-      <w:r>
-        <w:t>m</w:t>
-      </w:r>
-      <w:r>
-        <w:t xml:space="preserve"> may be available to you to convert them into monads.</w:t>
+        <w:t>If you are using dyads you should be aware that they come at a cost and should take advantage of what mechanism may be available to you to convert them into monads.</w:t>
       </w:r>
     </w:p>
     <w:p>
@@ -1177,24 +1168,27 @@
         <w:pStyle w:val="Heading1"/>
       </w:pPr>
       <w:r>
-        <w:t xml:space="preserve">Chapter </w:t>
-      </w:r>
-      <w:r>
-        <w:t>4</w:t>
-      </w:r>
-      <w:r>
-        <w:t xml:space="preserve">: </w:t>
-      </w:r>
-      <w:r>
-        <w:t>Comments</w:t>
+        <w:t>Chapter 4: Comments</w:t>
       </w:r>
     </w:p>
     <w:p/>
     <w:p>
       <w:pPr>
         <w:jc w:val="center"/>
-      </w:pPr>
-      <w:r>
+        <w:rPr>
+          <w:b/>
+          <w:rPrChange w:id="3" w:author="GOMEZ-DESKTOP" w:date="2023-02-11T12:38:00Z">
+            <w:rPr/>
+          </w:rPrChange>
+        </w:rPr>
+      </w:pPr>
+      <w:r>
+        <w:rPr>
+          <w:b/>
+          <w:rPrChange w:id="4" w:author="GOMEZ-DESKTOP" w:date="2023-02-11T12:38:00Z">
+            <w:rPr/>
+          </w:rPrChange>
+        </w:rPr>
         <w:t>SUMMARY</w:t>
       </w:r>
     </w:p>
@@ -1203,6 +1197,8 @@
       <w:pPr>
         <w:jc w:val="both"/>
       </w:pPr>
+      <w:bookmarkStart w:id="5" w:name="_GoBack"/>
+      <w:bookmarkEnd w:id="5"/>
     </w:p>
     <w:p>
       <w:pPr>
@@ -1336,13 +1332,7 @@
         </w:rPr>
       </w:pPr>
       <w:r>
-        <w:t>G</w:t>
-      </w:r>
-      <w:r>
-        <w:t>ood comment is the comment you found a way not to write</w:t>
-      </w:r>
-      <w:r>
-        <w:t>.</w:t>
+        <w:t>Good comment is the comment you found a way not to write.</w:t>
       </w:r>
     </w:p>
     <w:p>
@@ -1373,10 +1363,7 @@
         </w:rPr>
       </w:pPr>
       <w:r>
-        <w:t>Comments like this should not be contracts or legal tome</w:t>
-      </w:r>
-      <w:r>
-        <w:t>s, refer to a standard license or other external document rather than putting it all in a comment.</w:t>
+        <w:t>Comments like this should not be contracts or legal tomes, refer to a standard license or other external document rather than putting it all in a comment.</w:t>
       </w:r>
     </w:p>
     <w:p>
@@ -1467,6 +1454,7 @@
       <w:r>
         <w:rPr>
           <w:b/>
+          <w:noProof/>
         </w:rPr>
         <w:drawing>
           <wp:anchor distT="0" distB="0" distL="114300" distR="114300" simplePos="0" relativeHeight="251658240" behindDoc="1" locked="0" layoutInCell="1" allowOverlap="1" wp14:anchorId="4F3B0215" wp14:editId="16A568E8">
@@ -1525,6 +1513,9 @@
         </w:drawing>
       </w:r>
       <w:r>
+        <w:rPr>
+          <w:noProof/>
+        </w:rPr>
         <w:drawing>
           <wp:inline distT="0" distB="0" distL="0" distR="0" wp14:anchorId="695B894A" wp14:editId="77AECC7F">
             <wp:extent cx="3324689" cy="419158"/>
@@ -1669,16 +1660,7 @@
         </w:rPr>
       </w:pPr>
       <w:r>
-        <w:t>I</w:t>
-      </w:r>
-      <w:r>
-        <w:t xml:space="preserve">t is better to find a way to make that argument or return value clear in its own right; but when </w:t>
-      </w:r>
-      <w:r>
-        <w:t>it’s</w:t>
-      </w:r>
-      <w:r>
-        <w:t xml:space="preserve"> part of the standard library, or in code that you cannot alter, then a helpful clarifying comment can be useful.</w:t>
+        <w:t>It is better to find a way to make that argument or return value clear in its own right; but when it’s part of the standard library, or in code that you cannot alter, then a helpful clarifying comment can be useful.</w:t>
       </w:r>
     </w:p>
     <w:p>
@@ -1726,7 +1708,7 @@
         <w:rPr>
           <w:b/>
         </w:rPr>
-        <w:pPrChange w:id="0" w:author="GOMEZ-DESKTOP" w:date="2023-02-11T11:44:00Z">
+        <w:pPrChange w:id="6" w:author="GOMEZ-DESKTOP" w:date="2023-02-11T11:44:00Z">
           <w:pPr>
             <w:pStyle w:val="ListParagraph"/>
             <w:jc w:val="both"/>
@@ -1736,6 +1718,7 @@
       <w:r>
         <w:rPr>
           <w:b/>
+          <w:noProof/>
         </w:rPr>
         <w:drawing>
           <wp:inline distT="0" distB="0" distL="0" distR="0" wp14:anchorId="1140A55A" wp14:editId="78142C8F">
@@ -1778,20 +1761,20 @@
       <w:pPr>
         <w:jc w:val="both"/>
         <w:rPr>
-          <w:ins w:id="1" w:author="GOMEZ-DESKTOP" w:date="2023-02-11T11:45:00Z"/>
-          <w:b/>
-        </w:rPr>
-      </w:pPr>
-    </w:p>
-    <w:p>
-      <w:pPr>
-        <w:jc w:val="both"/>
-        <w:rPr>
-          <w:ins w:id="2" w:author="GOMEZ-DESKTOP" w:date="2023-02-11T11:45:00Z"/>
-          <w:b/>
-        </w:rPr>
-      </w:pPr>
-      <w:ins w:id="3" w:author="GOMEZ-DESKTOP" w:date="2023-02-11T11:45:00Z">
+          <w:ins w:id="7" w:author="GOMEZ-DESKTOP" w:date="2023-02-11T11:45:00Z"/>
+          <w:b/>
+        </w:rPr>
+      </w:pPr>
+    </w:p>
+    <w:p>
+      <w:pPr>
+        <w:jc w:val="both"/>
+        <w:rPr>
+          <w:ins w:id="8" w:author="GOMEZ-DESKTOP" w:date="2023-02-11T11:45:00Z"/>
+          <w:b/>
+        </w:rPr>
+      </w:pPr>
+      <w:ins w:id="9" w:author="GOMEZ-DESKTOP" w:date="2023-02-11T11:45:00Z">
         <w:r>
           <w:rPr>
             <w:b/>
@@ -1809,16 +1792,16 @@
         </w:numPr>
         <w:jc w:val="both"/>
         <w:rPr>
-          <w:ins w:id="4" w:author="GOMEZ-DESKTOP" w:date="2023-02-11T11:59:00Z"/>
-          <w:b/>
-          <w:rPrChange w:id="5" w:author="GOMEZ-DESKTOP" w:date="2023-02-11T11:59:00Z">
+          <w:ins w:id="10" w:author="GOMEZ-DESKTOP" w:date="2023-02-11T11:59:00Z"/>
+          <w:b/>
+          <w:rPrChange w:id="11" w:author="GOMEZ-DESKTOP" w:date="2023-02-11T11:59:00Z">
             <w:rPr>
-              <w:ins w:id="6" w:author="GOMEZ-DESKTOP" w:date="2023-02-11T11:59:00Z"/>
+              <w:ins w:id="12" w:author="GOMEZ-DESKTOP" w:date="2023-02-11T11:59:00Z"/>
             </w:rPr>
           </w:rPrChange>
         </w:rPr>
       </w:pPr>
-      <w:ins w:id="7" w:author="GOMEZ-DESKTOP" w:date="2023-02-11T11:46:00Z">
+      <w:ins w:id="13" w:author="GOMEZ-DESKTOP" w:date="2023-02-11T11:46:00Z">
         <w:r>
           <w:t>It explains why the function has a degenerate implementation and what that function’s future should be.</w:t>
         </w:r>
@@ -1828,20 +1811,20 @@
       <w:pPr>
         <w:jc w:val="both"/>
         <w:rPr>
-          <w:ins w:id="8" w:author="GOMEZ-DESKTOP" w:date="2023-02-11T11:59:00Z"/>
-          <w:b/>
-        </w:rPr>
-      </w:pPr>
-    </w:p>
-    <w:p>
-      <w:pPr>
-        <w:jc w:val="both"/>
-        <w:rPr>
-          <w:ins w:id="9" w:author="GOMEZ-DESKTOP" w:date="2023-02-11T11:59:00Z"/>
-          <w:b/>
-        </w:rPr>
-      </w:pPr>
-      <w:ins w:id="10" w:author="GOMEZ-DESKTOP" w:date="2023-02-11T11:59:00Z">
+          <w:ins w:id="14" w:author="GOMEZ-DESKTOP" w:date="2023-02-11T11:59:00Z"/>
+          <w:b/>
+        </w:rPr>
+      </w:pPr>
+    </w:p>
+    <w:p>
+      <w:pPr>
+        <w:jc w:val="both"/>
+        <w:rPr>
+          <w:ins w:id="15" w:author="GOMEZ-DESKTOP" w:date="2023-02-11T11:59:00Z"/>
+          <w:b/>
+        </w:rPr>
+      </w:pPr>
+      <w:ins w:id="16" w:author="GOMEZ-DESKTOP" w:date="2023-02-11T11:59:00Z">
         <w:r>
           <w:rPr>
             <w:b/>
@@ -1859,16 +1842,16 @@
         </w:numPr>
         <w:jc w:val="both"/>
         <w:rPr>
-          <w:ins w:id="11" w:author="GOMEZ-DESKTOP" w:date="2023-02-11T12:00:00Z"/>
-          <w:b/>
-          <w:rPrChange w:id="12" w:author="GOMEZ-DESKTOP" w:date="2023-02-11T12:00:00Z">
+          <w:ins w:id="17" w:author="GOMEZ-DESKTOP" w:date="2023-02-11T12:00:00Z"/>
+          <w:b/>
+          <w:rPrChange w:id="18" w:author="GOMEZ-DESKTOP" w:date="2023-02-11T12:00:00Z">
             <w:rPr>
-              <w:ins w:id="13" w:author="GOMEZ-DESKTOP" w:date="2023-02-11T12:00:00Z"/>
+              <w:ins w:id="19" w:author="GOMEZ-DESKTOP" w:date="2023-02-11T12:00:00Z"/>
             </w:rPr>
           </w:rPrChange>
         </w:rPr>
       </w:pPr>
-      <w:ins w:id="14" w:author="GOMEZ-DESKTOP" w:date="2023-02-11T12:00:00Z">
+      <w:ins w:id="20" w:author="GOMEZ-DESKTOP" w:date="2023-02-11T12:00:00Z">
         <w:r>
           <w:t>A comment may be used to amplify the importance of something that may otherwise seem inconsequential.</w:t>
         </w:r>
@@ -1878,21 +1861,21 @@
       <w:pPr>
         <w:jc w:val="both"/>
         <w:rPr>
-          <w:ins w:id="15" w:author="GOMEZ-DESKTOP" w:date="2023-02-11T12:00:00Z"/>
-          <w:b/>
-        </w:rPr>
-      </w:pPr>
-    </w:p>
-    <w:p>
-      <w:pPr>
-        <w:jc w:val="both"/>
-        <w:rPr>
-          <w:ins w:id="16" w:author="GOMEZ-DESKTOP" w:date="2023-02-11T12:00:00Z"/>
+          <w:ins w:id="21" w:author="GOMEZ-DESKTOP" w:date="2023-02-11T12:00:00Z"/>
+          <w:b/>
+        </w:rPr>
+      </w:pPr>
+    </w:p>
+    <w:p>
+      <w:pPr>
+        <w:jc w:val="both"/>
+        <w:rPr>
+          <w:ins w:id="22" w:author="GOMEZ-DESKTOP" w:date="2023-02-11T12:00:00Z"/>
           <w:b/>
         </w:rPr>
       </w:pPr>
       <w:proofErr w:type="spellStart"/>
-      <w:ins w:id="17" w:author="GOMEZ-DESKTOP" w:date="2023-02-11T12:00:00Z">
+      <w:ins w:id="23" w:author="GOMEZ-DESKTOP" w:date="2023-02-11T12:00:00Z">
         <w:r>
           <w:rPr>
             <w:b/>
@@ -1918,16 +1901,16 @@
         </w:numPr>
         <w:jc w:val="both"/>
         <w:rPr>
-          <w:ins w:id="18" w:author="GOMEZ-DESKTOP" w:date="2023-02-11T12:01:00Z"/>
-          <w:b/>
-          <w:rPrChange w:id="19" w:author="GOMEZ-DESKTOP" w:date="2023-02-11T12:01:00Z">
+          <w:ins w:id="24" w:author="GOMEZ-DESKTOP" w:date="2023-02-11T12:01:00Z"/>
+          <w:b/>
+          <w:rPrChange w:id="25" w:author="GOMEZ-DESKTOP" w:date="2023-02-11T12:01:00Z">
             <w:rPr>
-              <w:ins w:id="20" w:author="GOMEZ-DESKTOP" w:date="2023-02-11T12:01:00Z"/>
+              <w:ins w:id="26" w:author="GOMEZ-DESKTOP" w:date="2023-02-11T12:01:00Z"/>
             </w:rPr>
           </w:rPrChange>
         </w:rPr>
       </w:pPr>
-      <w:ins w:id="21" w:author="GOMEZ-DESKTOP" w:date="2023-02-11T12:01:00Z">
+      <w:ins w:id="27" w:author="GOMEZ-DESKTOP" w:date="2023-02-11T12:01:00Z">
         <w:r>
           <w:t xml:space="preserve">If you are writing a public API, then you should certainly write good </w:t>
         </w:r>
@@ -1945,20 +1928,20 @@
       <w:pPr>
         <w:jc w:val="both"/>
         <w:rPr>
-          <w:ins w:id="22" w:author="GOMEZ-DESKTOP" w:date="2023-02-11T12:01:00Z"/>
-          <w:b/>
-        </w:rPr>
-      </w:pPr>
-    </w:p>
-    <w:p>
-      <w:pPr>
-        <w:jc w:val="both"/>
-        <w:rPr>
-          <w:ins w:id="23" w:author="GOMEZ-DESKTOP" w:date="2023-02-11T12:01:00Z"/>
-          <w:b/>
-        </w:rPr>
-      </w:pPr>
-      <w:ins w:id="24" w:author="GOMEZ-DESKTOP" w:date="2023-02-11T12:01:00Z">
+          <w:ins w:id="28" w:author="GOMEZ-DESKTOP" w:date="2023-02-11T12:01:00Z"/>
+          <w:b/>
+        </w:rPr>
+      </w:pPr>
+    </w:p>
+    <w:p>
+      <w:pPr>
+        <w:jc w:val="both"/>
+        <w:rPr>
+          <w:ins w:id="29" w:author="GOMEZ-DESKTOP" w:date="2023-02-11T12:01:00Z"/>
+          <w:b/>
+        </w:rPr>
+      </w:pPr>
+      <w:ins w:id="30" w:author="GOMEZ-DESKTOP" w:date="2023-02-11T12:01:00Z">
         <w:r>
           <w:rPr>
             <w:b/>
@@ -1976,21 +1959,21 @@
         </w:numPr>
         <w:jc w:val="both"/>
         <w:rPr>
-          <w:ins w:id="25" w:author="GOMEZ-DESKTOP" w:date="2023-02-11T12:02:00Z"/>
-          <w:b/>
-          <w:rPrChange w:id="26" w:author="GOMEZ-DESKTOP" w:date="2023-02-11T12:02:00Z">
+          <w:ins w:id="31" w:author="GOMEZ-DESKTOP" w:date="2023-02-11T12:02:00Z"/>
+          <w:b/>
+          <w:rPrChange w:id="32" w:author="GOMEZ-DESKTOP" w:date="2023-02-11T12:02:00Z">
             <w:rPr>
-              <w:ins w:id="27" w:author="GOMEZ-DESKTOP" w:date="2023-02-11T12:02:00Z"/>
+              <w:ins w:id="33" w:author="GOMEZ-DESKTOP" w:date="2023-02-11T12:02:00Z"/>
             </w:rPr>
           </w:rPrChange>
         </w:rPr>
       </w:pPr>
-      <w:ins w:id="28" w:author="GOMEZ-DESKTOP" w:date="2023-02-11T12:01:00Z">
+      <w:ins w:id="34" w:author="GOMEZ-DESKTOP" w:date="2023-02-11T12:01:00Z">
         <w:r>
           <w:t>Bad comments are crutches or excuses for poor code or justifications for insufficient decisions, amou</w:t>
         </w:r>
       </w:ins>
-      <w:ins w:id="29" w:author="GOMEZ-DESKTOP" w:date="2023-02-11T12:02:00Z">
+      <w:ins w:id="35" w:author="GOMEZ-DESKTOP" w:date="2023-02-11T12:02:00Z">
         <w:r>
           <w:t>nting to little more than the programmer talking to himself.</w:t>
         </w:r>
@@ -2000,20 +1983,20 @@
       <w:pPr>
         <w:jc w:val="both"/>
         <w:rPr>
-          <w:ins w:id="30" w:author="GOMEZ-DESKTOP" w:date="2023-02-11T12:02:00Z"/>
-          <w:b/>
-        </w:rPr>
-      </w:pPr>
-    </w:p>
-    <w:p>
-      <w:pPr>
-        <w:jc w:val="both"/>
-        <w:rPr>
-          <w:ins w:id="31" w:author="GOMEZ-DESKTOP" w:date="2023-02-11T12:02:00Z"/>
-          <w:b/>
-        </w:rPr>
-      </w:pPr>
-      <w:ins w:id="32" w:author="GOMEZ-DESKTOP" w:date="2023-02-11T12:02:00Z">
+          <w:ins w:id="36" w:author="GOMEZ-DESKTOP" w:date="2023-02-11T12:02:00Z"/>
+          <w:b/>
+        </w:rPr>
+      </w:pPr>
+    </w:p>
+    <w:p>
+      <w:pPr>
+        <w:jc w:val="both"/>
+        <w:rPr>
+          <w:ins w:id="37" w:author="GOMEZ-DESKTOP" w:date="2023-02-11T12:02:00Z"/>
+          <w:b/>
+        </w:rPr>
+      </w:pPr>
+      <w:ins w:id="38" w:author="GOMEZ-DESKTOP" w:date="2023-02-11T12:02:00Z">
         <w:r>
           <w:rPr>
             <w:b/>
@@ -2031,16 +2014,16 @@
         </w:numPr>
         <w:jc w:val="both"/>
         <w:rPr>
-          <w:ins w:id="33" w:author="GOMEZ-DESKTOP" w:date="2023-02-11T12:03:00Z"/>
-          <w:b/>
-          <w:rPrChange w:id="34" w:author="GOMEZ-DESKTOP" w:date="2023-02-11T12:03:00Z">
+          <w:ins w:id="39" w:author="GOMEZ-DESKTOP" w:date="2023-02-11T12:03:00Z"/>
+          <w:b/>
+          <w:rPrChange w:id="40" w:author="GOMEZ-DESKTOP" w:date="2023-02-11T12:03:00Z">
             <w:rPr>
-              <w:ins w:id="35" w:author="GOMEZ-DESKTOP" w:date="2023-02-11T12:03:00Z"/>
+              <w:ins w:id="41" w:author="GOMEZ-DESKTOP" w:date="2023-02-11T12:03:00Z"/>
             </w:rPr>
           </w:rPrChange>
         </w:rPr>
       </w:pPr>
-      <w:ins w:id="36" w:author="GOMEZ-DESKTOP" w:date="2023-02-11T12:03:00Z">
+      <w:ins w:id="42" w:author="GOMEZ-DESKTOP" w:date="2023-02-11T12:03:00Z">
         <w:r>
           <w:t>Any comment that forces you to look in another module for the meaning of that comment has failed to communicate to you and is not worth the bits it consumes.</w:t>
         </w:r>
@@ -2050,20 +2033,20 @@
       <w:pPr>
         <w:jc w:val="both"/>
         <w:rPr>
-          <w:ins w:id="37" w:author="GOMEZ-DESKTOP" w:date="2023-02-11T12:04:00Z"/>
-          <w:b/>
-        </w:rPr>
-      </w:pPr>
-    </w:p>
-    <w:p>
-      <w:pPr>
-        <w:jc w:val="both"/>
-        <w:rPr>
-          <w:ins w:id="38" w:author="GOMEZ-DESKTOP" w:date="2023-02-11T12:04:00Z"/>
-          <w:b/>
-        </w:rPr>
-      </w:pPr>
-      <w:ins w:id="39" w:author="GOMEZ-DESKTOP" w:date="2023-02-11T12:04:00Z">
+          <w:ins w:id="43" w:author="GOMEZ-DESKTOP" w:date="2023-02-11T12:04:00Z"/>
+          <w:b/>
+        </w:rPr>
+      </w:pPr>
+    </w:p>
+    <w:p>
+      <w:pPr>
+        <w:jc w:val="both"/>
+        <w:rPr>
+          <w:ins w:id="44" w:author="GOMEZ-DESKTOP" w:date="2023-02-11T12:04:00Z"/>
+          <w:b/>
+        </w:rPr>
+      </w:pPr>
+      <w:ins w:id="45" w:author="GOMEZ-DESKTOP" w:date="2023-02-11T12:04:00Z">
         <w:r>
           <w:rPr>
             <w:b/>
@@ -2081,16 +2064,16 @@
         </w:numPr>
         <w:jc w:val="both"/>
         <w:rPr>
-          <w:ins w:id="40" w:author="GOMEZ-DESKTOP" w:date="2023-02-11T12:06:00Z"/>
-          <w:b/>
-          <w:rPrChange w:id="41" w:author="GOMEZ-DESKTOP" w:date="2023-02-11T12:06:00Z">
+          <w:ins w:id="46" w:author="GOMEZ-DESKTOP" w:date="2023-02-11T12:06:00Z"/>
+          <w:b/>
+          <w:rPrChange w:id="47" w:author="GOMEZ-DESKTOP" w:date="2023-02-11T12:06:00Z">
             <w:rPr>
-              <w:ins w:id="42" w:author="GOMEZ-DESKTOP" w:date="2023-02-11T12:06:00Z"/>
+              <w:ins w:id="48" w:author="GOMEZ-DESKTOP" w:date="2023-02-11T12:06:00Z"/>
             </w:rPr>
           </w:rPrChange>
         </w:rPr>
       </w:pPr>
-      <w:ins w:id="43" w:author="GOMEZ-DESKTOP" w:date="2023-02-11T12:05:00Z">
+      <w:ins w:id="49" w:author="GOMEZ-DESKTOP" w:date="2023-02-11T12:05:00Z">
         <w:r>
           <w:t>Comments that is on repeat is not informative. It does not justify the code, or provide intent or rationale.</w:t>
         </w:r>
@@ -2100,20 +2083,20 @@
       <w:pPr>
         <w:jc w:val="both"/>
         <w:rPr>
-          <w:ins w:id="44" w:author="GOMEZ-DESKTOP" w:date="2023-02-11T12:06:00Z"/>
-          <w:b/>
-        </w:rPr>
-      </w:pPr>
-    </w:p>
-    <w:p>
-      <w:pPr>
-        <w:jc w:val="both"/>
-        <w:rPr>
-          <w:ins w:id="45" w:author="GOMEZ-DESKTOP" w:date="2023-02-11T12:06:00Z"/>
-          <w:b/>
-        </w:rPr>
-      </w:pPr>
-      <w:ins w:id="46" w:author="GOMEZ-DESKTOP" w:date="2023-02-11T12:06:00Z">
+          <w:ins w:id="50" w:author="GOMEZ-DESKTOP" w:date="2023-02-11T12:06:00Z"/>
+          <w:b/>
+        </w:rPr>
+      </w:pPr>
+    </w:p>
+    <w:p>
+      <w:pPr>
+        <w:jc w:val="both"/>
+        <w:rPr>
+          <w:ins w:id="51" w:author="GOMEZ-DESKTOP" w:date="2023-02-11T12:06:00Z"/>
+          <w:b/>
+        </w:rPr>
+      </w:pPr>
+      <w:ins w:id="52" w:author="GOMEZ-DESKTOP" w:date="2023-02-11T12:06:00Z">
         <w:r>
           <w:rPr>
             <w:b/>
@@ -2131,21 +2114,21 @@
         </w:numPr>
         <w:jc w:val="both"/>
         <w:rPr>
-          <w:ins w:id="47" w:author="GOMEZ-DESKTOP" w:date="2023-02-11T12:10:00Z"/>
-          <w:b/>
-          <w:rPrChange w:id="48" w:author="GOMEZ-DESKTOP" w:date="2023-02-11T12:10:00Z">
+          <w:ins w:id="53" w:author="GOMEZ-DESKTOP" w:date="2023-02-11T12:10:00Z"/>
+          <w:b/>
+          <w:rPrChange w:id="54" w:author="GOMEZ-DESKTOP" w:date="2023-02-11T12:10:00Z">
             <w:rPr>
-              <w:ins w:id="49" w:author="GOMEZ-DESKTOP" w:date="2023-02-11T12:10:00Z"/>
+              <w:ins w:id="55" w:author="GOMEZ-DESKTOP" w:date="2023-02-11T12:10:00Z"/>
             </w:rPr>
           </w:rPrChange>
         </w:rPr>
       </w:pPr>
-      <w:ins w:id="50" w:author="GOMEZ-DESKTOP" w:date="2023-02-11T12:08:00Z">
+      <w:ins w:id="56" w:author="GOMEZ-DESKTOP" w:date="2023-02-11T12:08:00Z">
         <w:r>
           <w:t xml:space="preserve">The subtle bit of misinformation couched in a </w:t>
         </w:r>
       </w:ins>
-      <w:ins w:id="51" w:author="GOMEZ-DESKTOP" w:date="2023-02-11T12:09:00Z">
+      <w:ins w:id="57" w:author="GOMEZ-DESKTOP" w:date="2023-02-11T12:09:00Z">
         <w:r>
           <w:t>comment that is harder to read than the body of the code.</w:t>
         </w:r>
@@ -2155,20 +2138,20 @@
       <w:pPr>
         <w:jc w:val="both"/>
         <w:rPr>
-          <w:ins w:id="52" w:author="GOMEZ-DESKTOP" w:date="2023-02-11T12:10:00Z"/>
-          <w:b/>
-        </w:rPr>
-      </w:pPr>
-    </w:p>
-    <w:p>
-      <w:pPr>
-        <w:jc w:val="both"/>
-        <w:rPr>
-          <w:ins w:id="53" w:author="GOMEZ-DESKTOP" w:date="2023-02-11T12:10:00Z"/>
-          <w:b/>
-        </w:rPr>
-      </w:pPr>
-      <w:ins w:id="54" w:author="GOMEZ-DESKTOP" w:date="2023-02-11T12:10:00Z">
+          <w:ins w:id="58" w:author="GOMEZ-DESKTOP" w:date="2023-02-11T12:10:00Z"/>
+          <w:b/>
+        </w:rPr>
+      </w:pPr>
+    </w:p>
+    <w:p>
+      <w:pPr>
+        <w:jc w:val="both"/>
+        <w:rPr>
+          <w:ins w:id="59" w:author="GOMEZ-DESKTOP" w:date="2023-02-11T12:10:00Z"/>
+          <w:b/>
+        </w:rPr>
+      </w:pPr>
+      <w:ins w:id="60" w:author="GOMEZ-DESKTOP" w:date="2023-02-11T12:10:00Z">
         <w:r>
           <w:rPr>
             <w:b/>
@@ -2186,16 +2169,16 @@
         </w:numPr>
         <w:jc w:val="both"/>
         <w:rPr>
-          <w:ins w:id="55" w:author="GOMEZ-DESKTOP" w:date="2023-02-11T12:10:00Z"/>
-          <w:b/>
-          <w:rPrChange w:id="56" w:author="GOMEZ-DESKTOP" w:date="2023-02-11T12:10:00Z">
+          <w:ins w:id="61" w:author="GOMEZ-DESKTOP" w:date="2023-02-11T12:10:00Z"/>
+          <w:b/>
+          <w:rPrChange w:id="62" w:author="GOMEZ-DESKTOP" w:date="2023-02-11T12:10:00Z">
             <w:rPr>
-              <w:ins w:id="57" w:author="GOMEZ-DESKTOP" w:date="2023-02-11T12:10:00Z"/>
+              <w:ins w:id="63" w:author="GOMEZ-DESKTOP" w:date="2023-02-11T12:10:00Z"/>
             </w:rPr>
           </w:rPrChange>
         </w:rPr>
       </w:pPr>
-      <w:ins w:id="58" w:author="GOMEZ-DESKTOP" w:date="2023-02-11T12:10:00Z">
+      <w:ins w:id="64" w:author="GOMEZ-DESKTOP" w:date="2023-02-11T12:10:00Z">
         <w:r>
           <w:t>Comments like this just clutter up the code, propagate lies, and lend to general confusion and disorganization</w:t>
         </w:r>
@@ -2205,20 +2188,20 @@
       <w:pPr>
         <w:jc w:val="both"/>
         <w:rPr>
-          <w:ins w:id="59" w:author="GOMEZ-DESKTOP" w:date="2023-02-11T12:11:00Z"/>
-          <w:b/>
-        </w:rPr>
-      </w:pPr>
-    </w:p>
-    <w:p>
-      <w:pPr>
-        <w:jc w:val="both"/>
-        <w:rPr>
-          <w:ins w:id="60" w:author="GOMEZ-DESKTOP" w:date="2023-02-11T12:11:00Z"/>
-          <w:b/>
-        </w:rPr>
-      </w:pPr>
-      <w:ins w:id="61" w:author="GOMEZ-DESKTOP" w:date="2023-02-11T12:11:00Z">
+          <w:ins w:id="65" w:author="GOMEZ-DESKTOP" w:date="2023-02-11T12:11:00Z"/>
+          <w:b/>
+        </w:rPr>
+      </w:pPr>
+    </w:p>
+    <w:p>
+      <w:pPr>
+        <w:jc w:val="both"/>
+        <w:rPr>
+          <w:ins w:id="66" w:author="GOMEZ-DESKTOP" w:date="2023-02-11T12:11:00Z"/>
+          <w:b/>
+        </w:rPr>
+      </w:pPr>
+      <w:ins w:id="67" w:author="GOMEZ-DESKTOP" w:date="2023-02-11T12:11:00Z">
         <w:r>
           <w:rPr>
             <w:b/>
@@ -2236,21 +2219,21 @@
         </w:numPr>
         <w:jc w:val="both"/>
         <w:rPr>
-          <w:ins w:id="62" w:author="GOMEZ-DESKTOP" w:date="2023-02-11T12:12:00Z"/>
-          <w:b/>
-          <w:rPrChange w:id="63" w:author="GOMEZ-DESKTOP" w:date="2023-02-11T12:12:00Z">
+          <w:ins w:id="68" w:author="GOMEZ-DESKTOP" w:date="2023-02-11T12:12:00Z"/>
+          <w:b/>
+          <w:rPrChange w:id="69" w:author="GOMEZ-DESKTOP" w:date="2023-02-11T12:12:00Z">
             <w:rPr>
-              <w:ins w:id="64" w:author="GOMEZ-DESKTOP" w:date="2023-02-11T12:12:00Z"/>
+              <w:ins w:id="70" w:author="GOMEZ-DESKTOP" w:date="2023-02-11T12:12:00Z"/>
             </w:rPr>
           </w:rPrChange>
         </w:rPr>
       </w:pPr>
-      <w:ins w:id="65" w:author="GOMEZ-DESKTOP" w:date="2023-02-11T12:11:00Z">
+      <w:ins w:id="71" w:author="GOMEZ-DESKTOP" w:date="2023-02-11T12:11:00Z">
         <w:r>
           <w:t>It is a process of adding a comment to the start of a module every</w:t>
         </w:r>
       </w:ins>
-      <w:ins w:id="66" w:author="GOMEZ-DESKTOP" w:date="2023-02-11T12:12:00Z">
+      <w:ins w:id="72" w:author="GOMEZ-DESKTOP" w:date="2023-02-11T12:12:00Z">
         <w:r>
           <w:t xml:space="preserve"> time they edit it.</w:t>
         </w:r>
@@ -2265,16 +2248,16 @@
         </w:numPr>
         <w:jc w:val="both"/>
         <w:rPr>
-          <w:ins w:id="67" w:author="GOMEZ-DESKTOP" w:date="2023-02-11T12:12:00Z"/>
-          <w:b/>
-          <w:rPrChange w:id="68" w:author="GOMEZ-DESKTOP" w:date="2023-02-11T12:12:00Z">
+          <w:ins w:id="73" w:author="GOMEZ-DESKTOP" w:date="2023-02-11T12:12:00Z"/>
+          <w:b/>
+          <w:rPrChange w:id="74" w:author="GOMEZ-DESKTOP" w:date="2023-02-11T12:12:00Z">
             <w:rPr>
-              <w:ins w:id="69" w:author="GOMEZ-DESKTOP" w:date="2023-02-11T12:12:00Z"/>
+              <w:ins w:id="75" w:author="GOMEZ-DESKTOP" w:date="2023-02-11T12:12:00Z"/>
             </w:rPr>
           </w:rPrChange>
         </w:rPr>
       </w:pPr>
-      <w:ins w:id="70" w:author="GOMEZ-DESKTOP" w:date="2023-02-11T12:12:00Z">
+      <w:ins w:id="76" w:author="GOMEZ-DESKTOP" w:date="2023-02-11T12:12:00Z">
         <w:r>
           <w:t>Long journals are just more clutter to obfuscate the module.</w:t>
         </w:r>
@@ -2284,20 +2267,20 @@
       <w:pPr>
         <w:jc w:val="both"/>
         <w:rPr>
-          <w:ins w:id="71" w:author="GOMEZ-DESKTOP" w:date="2023-02-11T12:12:00Z"/>
-          <w:b/>
-        </w:rPr>
-      </w:pPr>
-    </w:p>
-    <w:p>
-      <w:pPr>
-        <w:jc w:val="both"/>
-        <w:rPr>
-          <w:ins w:id="72" w:author="GOMEZ-DESKTOP" w:date="2023-02-11T12:12:00Z"/>
-          <w:b/>
-        </w:rPr>
-      </w:pPr>
-      <w:ins w:id="73" w:author="GOMEZ-DESKTOP" w:date="2023-02-11T12:12:00Z">
+          <w:ins w:id="77" w:author="GOMEZ-DESKTOP" w:date="2023-02-11T12:12:00Z"/>
+          <w:b/>
+        </w:rPr>
+      </w:pPr>
+    </w:p>
+    <w:p>
+      <w:pPr>
+        <w:jc w:val="both"/>
+        <w:rPr>
+          <w:ins w:id="78" w:author="GOMEZ-DESKTOP" w:date="2023-02-11T12:12:00Z"/>
+          <w:b/>
+        </w:rPr>
+      </w:pPr>
+      <w:ins w:id="79" w:author="GOMEZ-DESKTOP" w:date="2023-02-11T12:12:00Z">
         <w:r>
           <w:rPr>
             <w:b/>
@@ -2315,31 +2298,31 @@
         </w:numPr>
         <w:jc w:val="both"/>
         <w:rPr>
-          <w:ins w:id="74" w:author="GOMEZ-DESKTOP" w:date="2023-02-11T12:13:00Z"/>
-          <w:b/>
-          <w:rPrChange w:id="75" w:author="GOMEZ-DESKTOP" w:date="2023-02-11T12:13:00Z">
+          <w:ins w:id="80" w:author="GOMEZ-DESKTOP" w:date="2023-02-11T12:13:00Z"/>
+          <w:b/>
+          <w:rPrChange w:id="81" w:author="GOMEZ-DESKTOP" w:date="2023-02-11T12:13:00Z">
             <w:rPr>
-              <w:ins w:id="76" w:author="GOMEZ-DESKTOP" w:date="2023-02-11T12:13:00Z"/>
+              <w:ins w:id="82" w:author="GOMEZ-DESKTOP" w:date="2023-02-11T12:13:00Z"/>
             </w:rPr>
           </w:rPrChange>
         </w:rPr>
       </w:pPr>
-      <w:ins w:id="77" w:author="GOMEZ-DESKTOP" w:date="2023-02-11T12:12:00Z">
+      <w:ins w:id="83" w:author="GOMEZ-DESKTOP" w:date="2023-02-11T12:12:00Z">
         <w:r>
           <w:t xml:space="preserve">It </w:t>
         </w:r>
       </w:ins>
-      <w:ins w:id="78" w:author="GOMEZ-DESKTOP" w:date="2023-02-11T12:13:00Z">
+      <w:ins w:id="84" w:author="GOMEZ-DESKTOP" w:date="2023-02-11T12:13:00Z">
         <w:r>
           <w:t>restates</w:t>
         </w:r>
       </w:ins>
-      <w:ins w:id="79" w:author="GOMEZ-DESKTOP" w:date="2023-02-11T12:12:00Z">
+      <w:ins w:id="85" w:author="GOMEZ-DESKTOP" w:date="2023-02-11T12:12:00Z">
         <w:r>
           <w:t xml:space="preserve"> the obvious and pro</w:t>
         </w:r>
       </w:ins>
-      <w:ins w:id="80" w:author="GOMEZ-DESKTOP" w:date="2023-02-11T12:13:00Z">
+      <w:ins w:id="86" w:author="GOMEZ-DESKTOP" w:date="2023-02-11T12:13:00Z">
         <w:r>
           <w:t>vide no new information.</w:t>
         </w:r>
@@ -2349,20 +2332,20 @@
       <w:pPr>
         <w:jc w:val="both"/>
         <w:rPr>
-          <w:ins w:id="81" w:author="GOMEZ-DESKTOP" w:date="2023-02-11T12:13:00Z"/>
-          <w:b/>
-        </w:rPr>
-      </w:pPr>
-    </w:p>
-    <w:p>
-      <w:pPr>
-        <w:jc w:val="both"/>
-        <w:rPr>
-          <w:ins w:id="82" w:author="GOMEZ-DESKTOP" w:date="2023-02-11T12:13:00Z"/>
-          <w:b/>
-        </w:rPr>
-      </w:pPr>
-      <w:ins w:id="83" w:author="GOMEZ-DESKTOP" w:date="2023-02-11T12:13:00Z">
+          <w:ins w:id="87" w:author="GOMEZ-DESKTOP" w:date="2023-02-11T12:13:00Z"/>
+          <w:b/>
+        </w:rPr>
+      </w:pPr>
+    </w:p>
+    <w:p>
+      <w:pPr>
+        <w:jc w:val="both"/>
+        <w:rPr>
+          <w:ins w:id="88" w:author="GOMEZ-DESKTOP" w:date="2023-02-11T12:13:00Z"/>
+          <w:b/>
+        </w:rPr>
+      </w:pPr>
+      <w:ins w:id="89" w:author="GOMEZ-DESKTOP" w:date="2023-02-11T12:13:00Z">
         <w:r>
           <w:rPr>
             <w:b/>
@@ -2380,26 +2363,26 @@
         </w:numPr>
         <w:jc w:val="both"/>
         <w:rPr>
-          <w:ins w:id="84" w:author="GOMEZ-DESKTOP" w:date="2023-02-11T12:14:00Z"/>
-          <w:b/>
-          <w:rPrChange w:id="85" w:author="GOMEZ-DESKTOP" w:date="2023-02-11T12:14:00Z">
+          <w:ins w:id="90" w:author="GOMEZ-DESKTOP" w:date="2023-02-11T12:14:00Z"/>
+          <w:b/>
+          <w:rPrChange w:id="91" w:author="GOMEZ-DESKTOP" w:date="2023-02-11T12:14:00Z">
             <w:rPr>
-              <w:ins w:id="86" w:author="GOMEZ-DESKTOP" w:date="2023-02-11T12:14:00Z"/>
+              <w:ins w:id="92" w:author="GOMEZ-DESKTOP" w:date="2023-02-11T12:14:00Z"/>
             </w:rPr>
           </w:rPrChange>
         </w:rPr>
       </w:pPr>
-      <w:ins w:id="87" w:author="GOMEZ-DESKTOP" w:date="2023-02-11T12:14:00Z">
+      <w:ins w:id="93" w:author="GOMEZ-DESKTOP" w:date="2023-02-11T12:14:00Z">
         <w:r>
           <w:t xml:space="preserve">Comments that are </w:t>
         </w:r>
       </w:ins>
-      <w:ins w:id="88" w:author="GOMEZ-DESKTOP" w:date="2023-02-11T12:13:00Z">
+      <w:ins w:id="94" w:author="GOMEZ-DESKTOP" w:date="2023-02-11T12:13:00Z">
         <w:r>
           <w:t>written out of some misplaced desire to provide documentation</w:t>
         </w:r>
       </w:ins>
-      <w:ins w:id="89" w:author="GOMEZ-DESKTOP" w:date="2023-02-11T12:14:00Z">
+      <w:ins w:id="95" w:author="GOMEZ-DESKTOP" w:date="2023-02-11T12:14:00Z">
         <w:r>
           <w:t>.</w:t>
         </w:r>
@@ -2409,20 +2392,20 @@
       <w:pPr>
         <w:jc w:val="both"/>
         <w:rPr>
-          <w:ins w:id="90" w:author="GOMEZ-DESKTOP" w:date="2023-02-11T12:14:00Z"/>
-          <w:b/>
-        </w:rPr>
-      </w:pPr>
-    </w:p>
-    <w:p>
-      <w:pPr>
-        <w:jc w:val="both"/>
-        <w:rPr>
-          <w:ins w:id="91" w:author="GOMEZ-DESKTOP" w:date="2023-02-11T12:16:00Z"/>
-          <w:b/>
-        </w:rPr>
-      </w:pPr>
-      <w:ins w:id="92" w:author="GOMEZ-DESKTOP" w:date="2023-02-11T12:14:00Z">
+          <w:ins w:id="96" w:author="GOMEZ-DESKTOP" w:date="2023-02-11T12:14:00Z"/>
+          <w:b/>
+        </w:rPr>
+      </w:pPr>
+    </w:p>
+    <w:p>
+      <w:pPr>
+        <w:jc w:val="both"/>
+        <w:rPr>
+          <w:ins w:id="97" w:author="GOMEZ-DESKTOP" w:date="2023-02-11T12:16:00Z"/>
+          <w:b/>
+        </w:rPr>
+      </w:pPr>
+      <w:ins w:id="98" w:author="GOMEZ-DESKTOP" w:date="2023-02-11T12:14:00Z">
         <w:r>
           <w:rPr>
             <w:b/>
@@ -2440,21 +2423,21 @@
         </w:numPr>
         <w:jc w:val="both"/>
         <w:rPr>
-          <w:ins w:id="93" w:author="GOMEZ-DESKTOP" w:date="2023-02-11T12:17:00Z"/>
-          <w:b/>
-          <w:rPrChange w:id="94" w:author="GOMEZ-DESKTOP" w:date="2023-02-11T12:17:00Z">
+          <w:ins w:id="99" w:author="GOMEZ-DESKTOP" w:date="2023-02-11T12:17:00Z"/>
+          <w:b/>
+          <w:rPrChange w:id="100" w:author="GOMEZ-DESKTOP" w:date="2023-02-11T12:17:00Z">
             <w:rPr>
-              <w:ins w:id="95" w:author="GOMEZ-DESKTOP" w:date="2023-02-11T12:17:00Z"/>
+              <w:ins w:id="101" w:author="GOMEZ-DESKTOP" w:date="2023-02-11T12:17:00Z"/>
             </w:rPr>
           </w:rPrChange>
         </w:rPr>
       </w:pPr>
-      <w:ins w:id="96" w:author="GOMEZ-DESKTOP" w:date="2023-02-11T12:17:00Z">
+      <w:ins w:id="102" w:author="GOMEZ-DESKTOP" w:date="2023-02-11T12:17:00Z">
         <w:r>
           <w:t>Example of this is</w:t>
         </w:r>
       </w:ins>
-      <w:ins w:id="97" w:author="GOMEZ-DESKTOP" w:date="2023-02-11T12:18:00Z">
+      <w:ins w:id="103" w:author="GOMEZ-DESKTOP" w:date="2023-02-11T12:18:00Z">
         <w:r>
           <w:t>:</w:t>
         </w:r>
@@ -2465,14 +2448,15 @@
         <w:pStyle w:val="ListParagraph"/>
         <w:jc w:val="center"/>
         <w:rPr>
-          <w:ins w:id="98" w:author="GOMEZ-DESKTOP" w:date="2023-02-11T12:17:00Z"/>
-          <w:b/>
-        </w:rPr>
-      </w:pPr>
-      <w:ins w:id="99" w:author="GOMEZ-DESKTOP" w:date="2023-02-11T12:17:00Z">
+          <w:ins w:id="104" w:author="GOMEZ-DESKTOP" w:date="2023-02-11T12:17:00Z"/>
+          <w:b/>
+        </w:rPr>
+      </w:pPr>
+      <w:ins w:id="105" w:author="GOMEZ-DESKTOP" w:date="2023-02-11T12:17:00Z">
         <w:r>
           <w:rPr>
             <w:b/>
+            <w:noProof/>
           </w:rPr>
           <w:drawing>
             <wp:inline distT="0" distB="0" distL="0" distR="0" wp14:anchorId="34E654F0" wp14:editId="03555A20">
@@ -2517,10 +2501,10 @@
         <w:pStyle w:val="ListParagraph"/>
         <w:jc w:val="both"/>
         <w:rPr>
-          <w:ins w:id="100" w:author="GOMEZ-DESKTOP" w:date="2023-02-11T12:18:00Z"/>
-        </w:rPr>
-      </w:pPr>
-      <w:ins w:id="101" w:author="GOMEZ-DESKTOP" w:date="2023-02-11T12:18:00Z">
+          <w:ins w:id="106" w:author="GOMEZ-DESKTOP" w:date="2023-02-11T12:18:00Z"/>
+        </w:rPr>
+      </w:pPr>
+      <w:ins w:id="107" w:author="GOMEZ-DESKTOP" w:date="2023-02-11T12:18:00Z">
         <w:r>
           <w:t>When you can use this instead:</w:t>
         </w:r>
@@ -2531,22 +2515,25 @@
         <w:pStyle w:val="ListParagraph"/>
         <w:jc w:val="center"/>
         <w:rPr>
-          <w:ins w:id="102" w:author="GOMEZ-DESKTOP" w:date="2023-02-11T12:18:00Z"/>
-          <w:rPrChange w:id="103" w:author="GOMEZ-DESKTOP" w:date="2023-02-11T12:18:00Z">
+          <w:ins w:id="108" w:author="GOMEZ-DESKTOP" w:date="2023-02-11T12:18:00Z"/>
+          <w:rPrChange w:id="109" w:author="GOMEZ-DESKTOP" w:date="2023-02-11T12:18:00Z">
             <w:rPr>
-              <w:ins w:id="104" w:author="GOMEZ-DESKTOP" w:date="2023-02-11T12:18:00Z"/>
+              <w:ins w:id="110" w:author="GOMEZ-DESKTOP" w:date="2023-02-11T12:18:00Z"/>
               <w:b/>
             </w:rPr>
           </w:rPrChange>
         </w:rPr>
-        <w:pPrChange w:id="105" w:author="GOMEZ-DESKTOP" w:date="2023-02-11T12:18:00Z">
+        <w:pPrChange w:id="111" w:author="GOMEZ-DESKTOP" w:date="2023-02-11T12:18:00Z">
           <w:pPr>
             <w:jc w:val="both"/>
           </w:pPr>
         </w:pPrChange>
       </w:pPr>
-      <w:ins w:id="106" w:author="GOMEZ-DESKTOP" w:date="2023-02-11T12:18:00Z">
-        <w:r>
+      <w:ins w:id="112" w:author="GOMEZ-DESKTOP" w:date="2023-02-11T12:18:00Z">
+        <w:r>
+          <w:rPr>
+            <w:noProof/>
+          </w:rPr>
           <w:drawing>
             <wp:inline distT="0" distB="0" distL="0" distR="0" wp14:anchorId="1A32D99D" wp14:editId="2BD30A91">
               <wp:extent cx="3667637" cy="390580"/>
@@ -2589,11 +2576,11 @@
       <w:pPr>
         <w:jc w:val="both"/>
         <w:rPr>
-          <w:ins w:id="107" w:author="GOMEZ-DESKTOP" w:date="2023-02-11T12:18:00Z"/>
-          <w:b/>
-        </w:rPr>
-      </w:pPr>
-      <w:ins w:id="108" w:author="GOMEZ-DESKTOP" w:date="2023-02-11T12:17:00Z">
+          <w:ins w:id="113" w:author="GOMEZ-DESKTOP" w:date="2023-02-11T12:18:00Z"/>
+          <w:b/>
+        </w:rPr>
+      </w:pPr>
+      <w:ins w:id="114" w:author="GOMEZ-DESKTOP" w:date="2023-02-11T12:17:00Z">
         <w:r>
           <w:rPr>
             <w:b/>
@@ -2611,16 +2598,16 @@
         </w:numPr>
         <w:jc w:val="both"/>
         <w:rPr>
-          <w:ins w:id="109" w:author="GOMEZ-DESKTOP" w:date="2023-02-11T12:19:00Z"/>
-          <w:b/>
-          <w:rPrChange w:id="110" w:author="GOMEZ-DESKTOP" w:date="2023-02-11T12:19:00Z">
+          <w:ins w:id="115" w:author="GOMEZ-DESKTOP" w:date="2023-02-11T12:19:00Z"/>
+          <w:b/>
+          <w:rPrChange w:id="116" w:author="GOMEZ-DESKTOP" w:date="2023-02-11T12:19:00Z">
             <w:rPr>
-              <w:ins w:id="111" w:author="GOMEZ-DESKTOP" w:date="2023-02-11T12:19:00Z"/>
+              <w:ins w:id="117" w:author="GOMEZ-DESKTOP" w:date="2023-02-11T12:19:00Z"/>
             </w:rPr>
           </w:rPrChange>
         </w:rPr>
       </w:pPr>
-      <w:ins w:id="112" w:author="GOMEZ-DESKTOP" w:date="2023-02-11T12:19:00Z">
+      <w:ins w:id="118" w:author="GOMEZ-DESKTOP" w:date="2023-02-11T12:19:00Z">
         <w:r>
           <w:t>Position Markers are like banners and if you overuse banners, they will fall into the background noise and be ignored.</w:t>
         </w:r>
@@ -2630,11 +2617,11 @@
       <w:pPr>
         <w:jc w:val="both"/>
         <w:rPr>
-          <w:ins w:id="113" w:author="GOMEZ-DESKTOP" w:date="2023-02-11T12:19:00Z"/>
-          <w:b/>
-        </w:rPr>
-      </w:pPr>
-      <w:ins w:id="114" w:author="GOMEZ-DESKTOP" w:date="2023-02-11T12:19:00Z">
+          <w:ins w:id="119" w:author="GOMEZ-DESKTOP" w:date="2023-02-11T12:19:00Z"/>
+          <w:b/>
+        </w:rPr>
+      </w:pPr>
+      <w:ins w:id="120" w:author="GOMEZ-DESKTOP" w:date="2023-02-11T12:19:00Z">
         <w:r>
           <w:rPr>
             <w:b/>
@@ -2653,24 +2640,18 @@
         </w:numPr>
         <w:jc w:val="both"/>
         <w:rPr>
-          <w:ins w:id="115" w:author="GOMEZ-DESKTOP" w:date="2023-02-11T12:21:00Z"/>
-          <w:b/>
-          <w:rPrChange w:id="116" w:author="GOMEZ-DESKTOP" w:date="2023-02-11T12:21:00Z">
+          <w:ins w:id="121" w:author="GOMEZ-DESKTOP" w:date="2023-02-11T12:21:00Z"/>
+          <w:b/>
+          <w:rPrChange w:id="122" w:author="GOMEZ-DESKTOP" w:date="2023-02-11T12:21:00Z">
             <w:rPr>
-              <w:ins w:id="117" w:author="GOMEZ-DESKTOP" w:date="2023-02-11T12:21:00Z"/>
+              <w:ins w:id="123" w:author="GOMEZ-DESKTOP" w:date="2023-02-11T12:21:00Z"/>
             </w:rPr>
           </w:rPrChange>
         </w:rPr>
       </w:pPr>
-      <w:ins w:id="118" w:author="GOMEZ-DESKTOP" w:date="2023-02-11T12:20:00Z">
-        <w:r>
-          <w:t>I</w:t>
-        </w:r>
-        <w:r>
-          <w:t>t serves only to clutter the kind of small and encapsulated functions that we prefer.</w:t>
-        </w:r>
-        <w:r>
-          <w:t xml:space="preserve"> </w:t>
+      <w:ins w:id="124" w:author="GOMEZ-DESKTOP" w:date="2023-02-11T12:20:00Z">
+        <w:r>
+          <w:t xml:space="preserve">It serves only to clutter the kind of small and encapsulated functions that we prefer. </w:t>
         </w:r>
         <w:proofErr w:type="gramStart"/>
         <w:r>
@@ -2678,31 +2659,28 @@
         </w:r>
         <w:proofErr w:type="gramEnd"/>
         <w:r>
-          <w:t xml:space="preserve"> if you find yourself wanting to mark your closing braces, try to shorten your functions instead</w:t>
-        </w:r>
-        <w:r>
-          <w:t>.</w:t>
-        </w:r>
-      </w:ins>
-    </w:p>
-    <w:p>
-      <w:pPr>
-        <w:jc w:val="both"/>
-        <w:rPr>
-          <w:ins w:id="119" w:author="GOMEZ-DESKTOP" w:date="2023-02-11T12:21:00Z"/>
-          <w:b/>
-        </w:rPr>
-      </w:pPr>
-    </w:p>
-    <w:p>
-      <w:pPr>
-        <w:jc w:val="both"/>
-        <w:rPr>
-          <w:ins w:id="120" w:author="GOMEZ-DESKTOP" w:date="2023-02-11T12:21:00Z"/>
-          <w:b/>
-        </w:rPr>
-      </w:pPr>
-      <w:ins w:id="121" w:author="GOMEZ-DESKTOP" w:date="2023-02-11T12:21:00Z">
+          <w:t xml:space="preserve"> if you find yourself wanting to mark your closing braces, try to shorten your functions instead.</w:t>
+        </w:r>
+      </w:ins>
+    </w:p>
+    <w:p>
+      <w:pPr>
+        <w:jc w:val="both"/>
+        <w:rPr>
+          <w:ins w:id="125" w:author="GOMEZ-DESKTOP" w:date="2023-02-11T12:21:00Z"/>
+          <w:b/>
+        </w:rPr>
+      </w:pPr>
+    </w:p>
+    <w:p>
+      <w:pPr>
+        <w:jc w:val="both"/>
+        <w:rPr>
+          <w:ins w:id="126" w:author="GOMEZ-DESKTOP" w:date="2023-02-11T12:21:00Z"/>
+          <w:b/>
+        </w:rPr>
+      </w:pPr>
+      <w:ins w:id="127" w:author="GOMEZ-DESKTOP" w:date="2023-02-11T12:21:00Z">
         <w:r>
           <w:rPr>
             <w:b/>
@@ -2720,16 +2698,16 @@
         </w:numPr>
         <w:jc w:val="both"/>
         <w:rPr>
-          <w:ins w:id="122" w:author="GOMEZ-DESKTOP" w:date="2023-02-11T12:21:00Z"/>
-          <w:b/>
-          <w:rPrChange w:id="123" w:author="GOMEZ-DESKTOP" w:date="2023-02-11T12:21:00Z">
+          <w:ins w:id="128" w:author="GOMEZ-DESKTOP" w:date="2023-02-11T12:21:00Z"/>
+          <w:b/>
+          <w:rPrChange w:id="129" w:author="GOMEZ-DESKTOP" w:date="2023-02-11T12:21:00Z">
             <w:rPr>
-              <w:ins w:id="124" w:author="GOMEZ-DESKTOP" w:date="2023-02-11T12:21:00Z"/>
+              <w:ins w:id="130" w:author="GOMEZ-DESKTOP" w:date="2023-02-11T12:21:00Z"/>
             </w:rPr>
           </w:rPrChange>
         </w:rPr>
       </w:pPr>
-      <w:ins w:id="125" w:author="GOMEZ-DESKTOP" w:date="2023-02-11T12:21:00Z">
+      <w:ins w:id="131" w:author="GOMEZ-DESKTOP" w:date="2023-02-11T12:21:00Z">
         <w:r>
           <w:t>There is no need to pollute the code with little bylines.</w:t>
         </w:r>
@@ -2744,16 +2722,16 @@
         </w:numPr>
         <w:jc w:val="both"/>
         <w:rPr>
-          <w:ins w:id="126" w:author="GOMEZ-DESKTOP" w:date="2023-02-11T12:21:00Z"/>
-          <w:b/>
-          <w:rPrChange w:id="127" w:author="GOMEZ-DESKTOP" w:date="2023-02-11T12:21:00Z">
+          <w:ins w:id="132" w:author="GOMEZ-DESKTOP" w:date="2023-02-11T12:21:00Z"/>
+          <w:b/>
+          <w:rPrChange w:id="133" w:author="GOMEZ-DESKTOP" w:date="2023-02-11T12:21:00Z">
             <w:rPr>
-              <w:ins w:id="128" w:author="GOMEZ-DESKTOP" w:date="2023-02-11T12:21:00Z"/>
+              <w:ins w:id="134" w:author="GOMEZ-DESKTOP" w:date="2023-02-11T12:21:00Z"/>
             </w:rPr>
           </w:rPrChange>
         </w:rPr>
       </w:pPr>
-      <w:ins w:id="129" w:author="GOMEZ-DESKTOP" w:date="2023-02-11T12:21:00Z">
+      <w:ins w:id="135" w:author="GOMEZ-DESKTOP" w:date="2023-02-11T12:21:00Z">
         <w:r>
           <w:t>They tend to stay around for years and years, getting less and less accurate and relevant.</w:t>
         </w:r>
@@ -2768,16 +2746,16 @@
         </w:numPr>
         <w:jc w:val="both"/>
         <w:rPr>
-          <w:ins w:id="130" w:author="GOMEZ-DESKTOP" w:date="2023-02-11T12:22:00Z"/>
-          <w:b/>
-          <w:rPrChange w:id="131" w:author="GOMEZ-DESKTOP" w:date="2023-02-11T12:22:00Z">
+          <w:ins w:id="136" w:author="GOMEZ-DESKTOP" w:date="2023-02-11T12:22:00Z"/>
+          <w:b/>
+          <w:rPrChange w:id="137" w:author="GOMEZ-DESKTOP" w:date="2023-02-11T12:22:00Z">
             <w:rPr>
-              <w:ins w:id="132" w:author="GOMEZ-DESKTOP" w:date="2023-02-11T12:22:00Z"/>
+              <w:ins w:id="138" w:author="GOMEZ-DESKTOP" w:date="2023-02-11T12:22:00Z"/>
             </w:rPr>
           </w:rPrChange>
         </w:rPr>
       </w:pPr>
-      <w:ins w:id="133" w:author="GOMEZ-DESKTOP" w:date="2023-02-11T12:22:00Z">
+      <w:ins w:id="139" w:author="GOMEZ-DESKTOP" w:date="2023-02-11T12:22:00Z">
         <w:r>
           <w:t>Source code control system is a better place for this kind of information.</w:t>
         </w:r>
@@ -2787,23 +2765,23 @@
       <w:pPr>
         <w:jc w:val="both"/>
         <w:rPr>
-          <w:ins w:id="134" w:author="GOMEZ-DESKTOP" w:date="2023-02-11T12:22:00Z"/>
-        </w:rPr>
-      </w:pPr>
-    </w:p>
-    <w:p>
-      <w:pPr>
-        <w:jc w:val="both"/>
-        <w:rPr>
-          <w:ins w:id="135" w:author="GOMEZ-DESKTOP" w:date="2023-02-11T12:22:00Z"/>
-          <w:b/>
-        </w:rPr>
-      </w:pPr>
-      <w:ins w:id="136" w:author="GOMEZ-DESKTOP" w:date="2023-02-11T12:22:00Z">
+          <w:ins w:id="140" w:author="GOMEZ-DESKTOP" w:date="2023-02-11T12:22:00Z"/>
+        </w:rPr>
+      </w:pPr>
+    </w:p>
+    <w:p>
+      <w:pPr>
+        <w:jc w:val="both"/>
+        <w:rPr>
+          <w:ins w:id="141" w:author="GOMEZ-DESKTOP" w:date="2023-02-11T12:22:00Z"/>
+          <w:b/>
+        </w:rPr>
+      </w:pPr>
+      <w:ins w:id="142" w:author="GOMEZ-DESKTOP" w:date="2023-02-11T12:22:00Z">
         <w:r>
           <w:rPr>
             <w:b/>
-            <w:rPrChange w:id="137" w:author="GOMEZ-DESKTOP" w:date="2023-02-11T12:22:00Z">
+            <w:rPrChange w:id="143" w:author="GOMEZ-DESKTOP" w:date="2023-02-11T12:22:00Z">
               <w:rPr/>
             </w:rPrChange>
           </w:rPr>
@@ -2820,47 +2798,44 @@
         </w:numPr>
         <w:jc w:val="both"/>
         <w:rPr>
-          <w:ins w:id="138" w:author="GOMEZ-DESKTOP" w:date="2023-02-11T12:17:00Z"/>
-          <w:b/>
-          <w:rPrChange w:id="139" w:author="GOMEZ-DESKTOP" w:date="2023-02-11T12:22:00Z">
+          <w:ins w:id="144" w:author="GOMEZ-DESKTOP" w:date="2023-02-11T12:17:00Z"/>
+          <w:b/>
+          <w:rPrChange w:id="145" w:author="GOMEZ-DESKTOP" w:date="2023-02-11T12:22:00Z">
             <w:rPr>
-              <w:ins w:id="140" w:author="GOMEZ-DESKTOP" w:date="2023-02-11T12:17:00Z"/>
+              <w:ins w:id="146" w:author="GOMEZ-DESKTOP" w:date="2023-02-11T12:17:00Z"/>
             </w:rPr>
           </w:rPrChange>
         </w:rPr>
-        <w:pPrChange w:id="141" w:author="GOMEZ-DESKTOP" w:date="2023-02-11T12:22:00Z">
+        <w:pPrChange w:id="147" w:author="GOMEZ-DESKTOP" w:date="2023-02-11T12:22:00Z">
           <w:pPr>
             <w:jc w:val="both"/>
           </w:pPr>
         </w:pPrChange>
       </w:pPr>
-      <w:ins w:id="142" w:author="GOMEZ-DESKTOP" w:date="2023-02-11T12:23:00Z">
-        <w:r>
-          <w:t xml:space="preserve">It </w:t>
-        </w:r>
-        <w:r>
-          <w:t>gathers like dregs at the bottom of a bad bottle of wine.</w:t>
-        </w:r>
-      </w:ins>
-    </w:p>
-    <w:p>
-      <w:pPr>
-        <w:jc w:val="both"/>
-        <w:rPr>
-          <w:ins w:id="143" w:author="GOMEZ-DESKTOP" w:date="2023-02-11T12:23:00Z"/>
-          <w:b/>
-        </w:rPr>
-      </w:pPr>
-    </w:p>
-    <w:p>
-      <w:pPr>
-        <w:jc w:val="both"/>
-        <w:rPr>
-          <w:ins w:id="144" w:author="GOMEZ-DESKTOP" w:date="2023-02-11T12:23:00Z"/>
-          <w:b/>
-        </w:rPr>
-      </w:pPr>
-      <w:ins w:id="145" w:author="GOMEZ-DESKTOP" w:date="2023-02-11T12:23:00Z">
+      <w:ins w:id="148" w:author="GOMEZ-DESKTOP" w:date="2023-02-11T12:23:00Z">
+        <w:r>
+          <w:t>It gathers like dregs at the bottom of a bad bottle of wine.</w:t>
+        </w:r>
+      </w:ins>
+    </w:p>
+    <w:p>
+      <w:pPr>
+        <w:jc w:val="both"/>
+        <w:rPr>
+          <w:ins w:id="149" w:author="GOMEZ-DESKTOP" w:date="2023-02-11T12:23:00Z"/>
+          <w:b/>
+        </w:rPr>
+      </w:pPr>
+    </w:p>
+    <w:p>
+      <w:pPr>
+        <w:jc w:val="both"/>
+        <w:rPr>
+          <w:ins w:id="150" w:author="GOMEZ-DESKTOP" w:date="2023-02-11T12:23:00Z"/>
+          <w:b/>
+        </w:rPr>
+      </w:pPr>
+      <w:ins w:id="151" w:author="GOMEZ-DESKTOP" w:date="2023-02-11T12:23:00Z">
         <w:r>
           <w:rPr>
             <w:b/>
@@ -2878,16 +2853,16 @@
         </w:numPr>
         <w:jc w:val="both"/>
         <w:rPr>
-          <w:ins w:id="146" w:author="GOMEZ-DESKTOP" w:date="2023-02-11T12:24:00Z"/>
-          <w:b/>
-          <w:rPrChange w:id="147" w:author="GOMEZ-DESKTOP" w:date="2023-02-11T12:24:00Z">
+          <w:ins w:id="152" w:author="GOMEZ-DESKTOP" w:date="2023-02-11T12:24:00Z"/>
+          <w:b/>
+          <w:rPrChange w:id="153" w:author="GOMEZ-DESKTOP" w:date="2023-02-11T12:24:00Z">
             <w:rPr>
-              <w:ins w:id="148" w:author="GOMEZ-DESKTOP" w:date="2023-02-11T12:24:00Z"/>
+              <w:ins w:id="154" w:author="GOMEZ-DESKTOP" w:date="2023-02-11T12:24:00Z"/>
             </w:rPr>
           </w:rPrChange>
         </w:rPr>
       </w:pPr>
-      <w:ins w:id="149" w:author="GOMEZ-DESKTOP" w:date="2023-02-11T12:24:00Z">
+      <w:ins w:id="155" w:author="GOMEZ-DESKTOP" w:date="2023-02-11T12:24:00Z">
         <w:r>
           <w:t>HTML in source code comments is an abomination, it makes the comments hard to read in the one place where they should be easy to read.</w:t>
         </w:r>
@@ -2897,20 +2872,20 @@
       <w:pPr>
         <w:jc w:val="both"/>
         <w:rPr>
-          <w:ins w:id="150" w:author="GOMEZ-DESKTOP" w:date="2023-02-11T12:24:00Z"/>
-          <w:b/>
-        </w:rPr>
-      </w:pPr>
-    </w:p>
-    <w:p>
-      <w:pPr>
-        <w:jc w:val="both"/>
-        <w:rPr>
-          <w:ins w:id="151" w:author="GOMEZ-DESKTOP" w:date="2023-02-11T12:24:00Z"/>
-          <w:b/>
-        </w:rPr>
-      </w:pPr>
-      <w:ins w:id="152" w:author="GOMEZ-DESKTOP" w:date="2023-02-11T12:24:00Z">
+          <w:ins w:id="156" w:author="GOMEZ-DESKTOP" w:date="2023-02-11T12:24:00Z"/>
+          <w:b/>
+        </w:rPr>
+      </w:pPr>
+    </w:p>
+    <w:p>
+      <w:pPr>
+        <w:jc w:val="both"/>
+        <w:rPr>
+          <w:ins w:id="157" w:author="GOMEZ-DESKTOP" w:date="2023-02-11T12:24:00Z"/>
+          <w:b/>
+        </w:rPr>
+      </w:pPr>
+      <w:ins w:id="158" w:author="GOMEZ-DESKTOP" w:date="2023-02-11T12:24:00Z">
         <w:r>
           <w:rPr>
             <w:b/>
@@ -2928,42 +2903,39 @@
         </w:numPr>
         <w:jc w:val="both"/>
         <w:rPr>
-          <w:ins w:id="153" w:author="GOMEZ-DESKTOP" w:date="2023-02-11T12:25:00Z"/>
-          <w:b/>
-          <w:rPrChange w:id="154" w:author="GOMEZ-DESKTOP" w:date="2023-02-11T12:25:00Z">
+          <w:ins w:id="159" w:author="GOMEZ-DESKTOP" w:date="2023-02-11T12:25:00Z"/>
+          <w:b/>
+          <w:rPrChange w:id="160" w:author="GOMEZ-DESKTOP" w:date="2023-02-11T12:25:00Z">
             <w:rPr>
-              <w:ins w:id="155" w:author="GOMEZ-DESKTOP" w:date="2023-02-11T12:25:00Z"/>
+              <w:ins w:id="161" w:author="GOMEZ-DESKTOP" w:date="2023-02-11T12:25:00Z"/>
             </w:rPr>
           </w:rPrChange>
         </w:rPr>
       </w:pPr>
-      <w:ins w:id="156" w:author="GOMEZ-DESKTOP" w:date="2023-02-11T12:25:00Z">
-        <w:r>
-          <w:t>Don’t offer systemwide information in the context of a local comment</w:t>
-        </w:r>
-        <w:r>
-          <w:t>.</w:t>
-        </w:r>
-      </w:ins>
-    </w:p>
-    <w:p>
-      <w:pPr>
-        <w:jc w:val="both"/>
-        <w:rPr>
-          <w:ins w:id="157" w:author="GOMEZ-DESKTOP" w:date="2023-02-11T12:25:00Z"/>
-          <w:b/>
-        </w:rPr>
-      </w:pPr>
-    </w:p>
-    <w:p>
-      <w:pPr>
-        <w:jc w:val="both"/>
-        <w:rPr>
-          <w:ins w:id="158" w:author="GOMEZ-DESKTOP" w:date="2023-02-11T12:25:00Z"/>
-          <w:b/>
-        </w:rPr>
-      </w:pPr>
-      <w:ins w:id="159" w:author="GOMEZ-DESKTOP" w:date="2023-02-11T12:25:00Z">
+      <w:ins w:id="162" w:author="GOMEZ-DESKTOP" w:date="2023-02-11T12:25:00Z">
+        <w:r>
+          <w:t>Don’t offer systemwide information in the context of a local comment.</w:t>
+        </w:r>
+      </w:ins>
+    </w:p>
+    <w:p>
+      <w:pPr>
+        <w:jc w:val="both"/>
+        <w:rPr>
+          <w:ins w:id="163" w:author="GOMEZ-DESKTOP" w:date="2023-02-11T12:25:00Z"/>
+          <w:b/>
+        </w:rPr>
+      </w:pPr>
+    </w:p>
+    <w:p>
+      <w:pPr>
+        <w:jc w:val="both"/>
+        <w:rPr>
+          <w:ins w:id="164" w:author="GOMEZ-DESKTOP" w:date="2023-02-11T12:25:00Z"/>
+          <w:b/>
+        </w:rPr>
+      </w:pPr>
+      <w:ins w:id="165" w:author="GOMEZ-DESKTOP" w:date="2023-02-11T12:25:00Z">
         <w:r>
           <w:rPr>
             <w:b/>
@@ -2981,43 +2953,40 @@
         </w:numPr>
         <w:jc w:val="both"/>
         <w:rPr>
-          <w:ins w:id="160" w:author="GOMEZ-DESKTOP" w:date="2023-02-11T12:25:00Z"/>
-          <w:b/>
-          <w:rPrChange w:id="161" w:author="GOMEZ-DESKTOP" w:date="2023-02-11T12:25:00Z">
+          <w:ins w:id="166" w:author="GOMEZ-DESKTOP" w:date="2023-02-11T12:25:00Z"/>
+          <w:b/>
+          <w:rPrChange w:id="167" w:author="GOMEZ-DESKTOP" w:date="2023-02-11T12:25:00Z">
             <w:rPr>
-              <w:ins w:id="162" w:author="GOMEZ-DESKTOP" w:date="2023-02-11T12:25:00Z"/>
+              <w:ins w:id="168" w:author="GOMEZ-DESKTOP" w:date="2023-02-11T12:25:00Z"/>
             </w:rPr>
           </w:rPrChange>
         </w:rPr>
       </w:pPr>
-      <w:ins w:id="163" w:author="GOMEZ-DESKTOP" w:date="2023-02-11T12:25:00Z">
-        <w:r>
-          <w:t>Don’t put interesting historical discussions or irrelevant descriptions of details into your comments</w:t>
-        </w:r>
-        <w:r>
-          <w:t>.</w:t>
-        </w:r>
-      </w:ins>
-    </w:p>
-    <w:p>
-      <w:pPr>
-        <w:jc w:val="both"/>
-        <w:rPr>
-          <w:ins w:id="164" w:author="GOMEZ-DESKTOP" w:date="2023-02-11T12:25:00Z"/>
-          <w:b/>
-        </w:rPr>
-      </w:pPr>
-    </w:p>
-    <w:p>
-      <w:pPr>
-        <w:jc w:val="both"/>
-        <w:rPr>
-          <w:ins w:id="165" w:author="GOMEZ-DESKTOP" w:date="2023-02-11T12:26:00Z"/>
+      <w:ins w:id="169" w:author="GOMEZ-DESKTOP" w:date="2023-02-11T12:25:00Z">
+        <w:r>
+          <w:t>Don’t put interesting historical discussions or irrelevant descriptions of details into your comments.</w:t>
+        </w:r>
+      </w:ins>
+    </w:p>
+    <w:p>
+      <w:pPr>
+        <w:jc w:val="both"/>
+        <w:rPr>
+          <w:ins w:id="170" w:author="GOMEZ-DESKTOP" w:date="2023-02-11T12:25:00Z"/>
+          <w:b/>
+        </w:rPr>
+      </w:pPr>
+    </w:p>
+    <w:p>
+      <w:pPr>
+        <w:jc w:val="both"/>
+        <w:rPr>
+          <w:ins w:id="171" w:author="GOMEZ-DESKTOP" w:date="2023-02-11T12:26:00Z"/>
           <w:b/>
         </w:rPr>
       </w:pPr>
       <w:proofErr w:type="spellStart"/>
-      <w:ins w:id="166" w:author="GOMEZ-DESKTOP" w:date="2023-02-11T12:25:00Z">
+      <w:ins w:id="172" w:author="GOMEZ-DESKTOP" w:date="2023-02-11T12:25:00Z">
         <w:r>
           <w:rPr>
             <w:b/>
@@ -3025,7 +2994,7 @@
           <w:t>Inobviou</w:t>
         </w:r>
       </w:ins>
-      <w:ins w:id="167" w:author="GOMEZ-DESKTOP" w:date="2023-02-11T12:26:00Z">
+      <w:ins w:id="173" w:author="GOMEZ-DESKTOP" w:date="2023-02-11T12:26:00Z">
         <w:r>
           <w:rPr>
             <w:b/>
@@ -3050,48 +3019,45 @@
         </w:numPr>
         <w:jc w:val="both"/>
         <w:rPr>
-          <w:ins w:id="168" w:author="GOMEZ-DESKTOP" w:date="2023-02-11T12:26:00Z"/>
-          <w:b/>
-          <w:rPrChange w:id="169" w:author="GOMEZ-DESKTOP" w:date="2023-02-11T12:26:00Z">
+          <w:ins w:id="174" w:author="GOMEZ-DESKTOP" w:date="2023-02-11T12:26:00Z"/>
+          <w:b/>
+          <w:rPrChange w:id="175" w:author="GOMEZ-DESKTOP" w:date="2023-02-11T12:26:00Z">
             <w:rPr>
-              <w:ins w:id="170" w:author="GOMEZ-DESKTOP" w:date="2023-02-11T12:26:00Z"/>
+              <w:ins w:id="176" w:author="GOMEZ-DESKTOP" w:date="2023-02-11T12:26:00Z"/>
             </w:rPr>
           </w:rPrChange>
         </w:rPr>
       </w:pPr>
-      <w:ins w:id="171" w:author="GOMEZ-DESKTOP" w:date="2023-02-11T12:26:00Z">
-        <w:r>
-          <w:t>The connection between a comment and the code it describes should be obvious</w:t>
-        </w:r>
-        <w:r>
-          <w:t>.</w:t>
-        </w:r>
-      </w:ins>
-    </w:p>
-    <w:p>
-      <w:pPr>
-        <w:pStyle w:val="ListParagraph"/>
-        <w:numPr>
-          <w:ilvl w:val="0"/>
-          <w:numId w:val="1"/>
-        </w:numPr>
-        <w:jc w:val="both"/>
-        <w:rPr>
-          <w:ins w:id="172" w:author="GOMEZ-DESKTOP" w:date="2023-02-11T12:27:00Z"/>
-          <w:b/>
-          <w:rPrChange w:id="173" w:author="GOMEZ-DESKTOP" w:date="2023-02-11T12:27:00Z">
+      <w:ins w:id="177" w:author="GOMEZ-DESKTOP" w:date="2023-02-11T12:26:00Z">
+        <w:r>
+          <w:t>The connection between a comment and the code it describes should be obvious.</w:t>
+        </w:r>
+      </w:ins>
+    </w:p>
+    <w:p>
+      <w:pPr>
+        <w:pStyle w:val="ListParagraph"/>
+        <w:numPr>
+          <w:ilvl w:val="0"/>
+          <w:numId w:val="1"/>
+        </w:numPr>
+        <w:jc w:val="both"/>
+        <w:rPr>
+          <w:ins w:id="178" w:author="GOMEZ-DESKTOP" w:date="2023-02-11T12:27:00Z"/>
+          <w:b/>
+          <w:rPrChange w:id="179" w:author="GOMEZ-DESKTOP" w:date="2023-02-11T12:27:00Z">
             <w:rPr>
-              <w:ins w:id="174" w:author="GOMEZ-DESKTOP" w:date="2023-02-11T12:27:00Z"/>
+              <w:ins w:id="180" w:author="GOMEZ-DESKTOP" w:date="2023-02-11T12:27:00Z"/>
             </w:rPr>
           </w:rPrChange>
         </w:rPr>
       </w:pPr>
-      <w:ins w:id="175" w:author="GOMEZ-DESKTOP" w:date="2023-02-11T12:26:00Z">
+      <w:ins w:id="181" w:author="GOMEZ-DESKTOP" w:date="2023-02-11T12:26:00Z">
         <w:r>
           <w:t>The comment and the code should be a</w:t>
         </w:r>
       </w:ins>
-      <w:ins w:id="176" w:author="GOMEZ-DESKTOP" w:date="2023-02-11T12:27:00Z">
+      <w:ins w:id="182" w:author="GOMEZ-DESKTOP" w:date="2023-02-11T12:27:00Z">
         <w:r>
           <w:t>ble to understand easily.</w:t>
         </w:r>
@@ -3101,20 +3067,20 @@
       <w:pPr>
         <w:jc w:val="both"/>
         <w:rPr>
-          <w:ins w:id="177" w:author="GOMEZ-DESKTOP" w:date="2023-02-11T12:27:00Z"/>
-          <w:b/>
-        </w:rPr>
-      </w:pPr>
-    </w:p>
-    <w:p>
-      <w:pPr>
-        <w:jc w:val="both"/>
-        <w:rPr>
-          <w:ins w:id="178" w:author="GOMEZ-DESKTOP" w:date="2023-02-11T12:27:00Z"/>
-          <w:b/>
-        </w:rPr>
-      </w:pPr>
-      <w:ins w:id="179" w:author="GOMEZ-DESKTOP" w:date="2023-02-11T12:27:00Z">
+          <w:ins w:id="183" w:author="GOMEZ-DESKTOP" w:date="2023-02-11T12:27:00Z"/>
+          <w:b/>
+        </w:rPr>
+      </w:pPr>
+    </w:p>
+    <w:p>
+      <w:pPr>
+        <w:jc w:val="both"/>
+        <w:rPr>
+          <w:ins w:id="184" w:author="GOMEZ-DESKTOP" w:date="2023-02-11T12:27:00Z"/>
+          <w:b/>
+        </w:rPr>
+      </w:pPr>
+      <w:ins w:id="185" w:author="GOMEZ-DESKTOP" w:date="2023-02-11T12:27:00Z">
         <w:r>
           <w:rPr>
             <w:b/>
@@ -3132,16 +3098,16 @@
         </w:numPr>
         <w:jc w:val="both"/>
         <w:rPr>
-          <w:ins w:id="180" w:author="GOMEZ-DESKTOP" w:date="2023-02-11T12:27:00Z"/>
-          <w:b/>
-          <w:rPrChange w:id="181" w:author="GOMEZ-DESKTOP" w:date="2023-02-11T12:27:00Z">
+          <w:ins w:id="186" w:author="GOMEZ-DESKTOP" w:date="2023-02-11T12:27:00Z"/>
+          <w:b/>
+          <w:rPrChange w:id="187" w:author="GOMEZ-DESKTOP" w:date="2023-02-11T12:27:00Z">
             <w:rPr>
-              <w:ins w:id="182" w:author="GOMEZ-DESKTOP" w:date="2023-02-11T12:27:00Z"/>
+              <w:ins w:id="188" w:author="GOMEZ-DESKTOP" w:date="2023-02-11T12:27:00Z"/>
             </w:rPr>
           </w:rPrChange>
         </w:rPr>
       </w:pPr>
-      <w:ins w:id="183" w:author="GOMEZ-DESKTOP" w:date="2023-02-11T12:27:00Z">
+      <w:ins w:id="189" w:author="GOMEZ-DESKTOP" w:date="2023-02-11T12:27:00Z">
         <w:r>
           <w:t>Short functions don’t need much description. A well-chosen name for a small function that does one thing is usually better than a comment header.</w:t>
         </w:r>
@@ -3151,21 +3117,21 @@
       <w:pPr>
         <w:jc w:val="both"/>
         <w:rPr>
-          <w:ins w:id="184" w:author="GOMEZ-DESKTOP" w:date="2023-02-11T12:27:00Z"/>
-          <w:b/>
-        </w:rPr>
-      </w:pPr>
-    </w:p>
-    <w:p>
-      <w:pPr>
-        <w:jc w:val="both"/>
-        <w:rPr>
-          <w:ins w:id="185" w:author="GOMEZ-DESKTOP" w:date="2023-02-11T12:27:00Z"/>
+          <w:ins w:id="190" w:author="GOMEZ-DESKTOP" w:date="2023-02-11T12:27:00Z"/>
+          <w:b/>
+        </w:rPr>
+      </w:pPr>
+    </w:p>
+    <w:p>
+      <w:pPr>
+        <w:jc w:val="both"/>
+        <w:rPr>
+          <w:ins w:id="191" w:author="GOMEZ-DESKTOP" w:date="2023-02-11T12:27:00Z"/>
           <w:b/>
         </w:rPr>
       </w:pPr>
       <w:proofErr w:type="spellStart"/>
-      <w:ins w:id="186" w:author="GOMEZ-DESKTOP" w:date="2023-02-11T12:27:00Z">
+      <w:ins w:id="192" w:author="GOMEZ-DESKTOP" w:date="2023-02-11T12:27:00Z">
         <w:r>
           <w:rPr>
             <w:b/>
@@ -3190,16 +3156,16 @@
         </w:numPr>
         <w:jc w:val="both"/>
         <w:rPr>
-          <w:ins w:id="187" w:author="GOMEZ-DESKTOP" w:date="2023-02-11T12:28:00Z"/>
-          <w:b/>
-          <w:rPrChange w:id="188" w:author="GOMEZ-DESKTOP" w:date="2023-02-11T12:28:00Z">
+          <w:ins w:id="193" w:author="GOMEZ-DESKTOP" w:date="2023-02-11T12:28:00Z"/>
+          <w:b/>
+          <w:rPrChange w:id="194" w:author="GOMEZ-DESKTOP" w:date="2023-02-11T12:28:00Z">
             <w:rPr>
-              <w:ins w:id="189" w:author="GOMEZ-DESKTOP" w:date="2023-02-11T12:28:00Z"/>
+              <w:ins w:id="195" w:author="GOMEZ-DESKTOP" w:date="2023-02-11T12:28:00Z"/>
             </w:rPr>
           </w:rPrChange>
         </w:rPr>
       </w:pPr>
-      <w:ins w:id="190" w:author="GOMEZ-DESKTOP" w:date="2023-02-11T12:28:00Z">
+      <w:ins w:id="196" w:author="GOMEZ-DESKTOP" w:date="2023-02-11T12:28:00Z">
         <w:r>
           <w:t xml:space="preserve">Generating </w:t>
         </w:r>
@@ -3217,35 +3183,32 @@
         </w:r>
         <w:proofErr w:type="spellEnd"/>
         <w:r>
-          <w:t xml:space="preserve"> comments amounts to little more than cruft and distraction</w:t>
-        </w:r>
-        <w:r>
-          <w:t>.</w:t>
-        </w:r>
-      </w:ins>
-    </w:p>
-    <w:p>
-      <w:pPr>
-        <w:jc w:val="both"/>
-        <w:rPr>
-          <w:ins w:id="191" w:author="GOMEZ-DESKTOP" w:date="2023-02-11T12:28:00Z"/>
-          <w:b/>
-        </w:rPr>
-      </w:pPr>
-    </w:p>
-    <w:p>
-      <w:pPr>
-        <w:jc w:val="both"/>
-        <w:rPr>
-          <w:ins w:id="192" w:author="GOMEZ-DESKTOP" w:date="2023-02-11T12:09:00Z"/>
-          <w:b/>
-          <w:rPrChange w:id="193" w:author="GOMEZ-DESKTOP" w:date="2023-02-11T12:28:00Z">
+          <w:t xml:space="preserve"> comments amounts to little more than cruft and distraction.</w:t>
+        </w:r>
+      </w:ins>
+    </w:p>
+    <w:p>
+      <w:pPr>
+        <w:jc w:val="both"/>
+        <w:rPr>
+          <w:ins w:id="197" w:author="GOMEZ-DESKTOP" w:date="2023-02-11T12:28:00Z"/>
+          <w:b/>
+        </w:rPr>
+      </w:pPr>
+    </w:p>
+    <w:p>
+      <w:pPr>
+        <w:jc w:val="both"/>
+        <w:rPr>
+          <w:ins w:id="198" w:author="GOMEZ-DESKTOP" w:date="2023-02-11T12:09:00Z"/>
+          <w:b/>
+          <w:rPrChange w:id="199" w:author="GOMEZ-DESKTOP" w:date="2023-02-11T12:28:00Z">
             <w:rPr>
-              <w:ins w:id="194" w:author="GOMEZ-DESKTOP" w:date="2023-02-11T12:09:00Z"/>
+              <w:ins w:id="200" w:author="GOMEZ-DESKTOP" w:date="2023-02-11T12:09:00Z"/>
             </w:rPr>
           </w:rPrChange>
         </w:rPr>
-        <w:pPrChange w:id="195" w:author="GOMEZ-DESKTOP" w:date="2023-02-11T12:28:00Z">
+        <w:pPrChange w:id="201" w:author="GOMEZ-DESKTOP" w:date="2023-02-11T12:28:00Z">
           <w:pPr>
             <w:pStyle w:val="ListParagraph"/>
             <w:numPr>
@@ -3256,42 +3219,30 @@
           </w:pPr>
         </w:pPrChange>
       </w:pPr>
-      <w:bookmarkStart w:id="196" w:name="_GoBack"/>
-      <w:bookmarkEnd w:id="196"/>
-    </w:p>
-    <w:p>
-      <w:pPr>
-        <w:jc w:val="both"/>
-        <w:rPr>
-          <w:ins w:id="197" w:author="GOMEZ-DESKTOP" w:date="2023-02-11T12:02:00Z"/>
-          <w:b/>
-          <w:rPrChange w:id="198" w:author="GOMEZ-DESKTOP" w:date="2023-02-11T12:09:00Z">
+    </w:p>
+    <w:p>
+      <w:pPr>
+        <w:jc w:val="both"/>
+        <w:rPr>
+          <w:ins w:id="202" w:author="GOMEZ-DESKTOP" w:date="2023-02-11T12:02:00Z"/>
+          <w:b/>
+          <w:rPrChange w:id="203" w:author="GOMEZ-DESKTOP" w:date="2023-02-11T12:09:00Z">
             <w:rPr>
-              <w:ins w:id="199" w:author="GOMEZ-DESKTOP" w:date="2023-02-11T12:02:00Z"/>
+              <w:ins w:id="204" w:author="GOMEZ-DESKTOP" w:date="2023-02-11T12:02:00Z"/>
             </w:rPr>
           </w:rPrChange>
         </w:rPr>
-        <w:pPrChange w:id="200" w:author="GOMEZ-DESKTOP" w:date="2023-02-11T12:09:00Z">
-          <w:pPr>
-            <w:jc w:val="both"/>
-          </w:pPr>
-        </w:pPrChange>
-      </w:pPr>
-    </w:p>
-    <w:p>
-      <w:pPr>
-        <w:jc w:val="both"/>
-        <w:rPr>
-          <w:b/>
-          <w:rPrChange w:id="201" w:author="GOMEZ-DESKTOP" w:date="2023-02-11T12:02:00Z">
+      </w:pPr>
+    </w:p>
+    <w:p>
+      <w:pPr>
+        <w:jc w:val="both"/>
+        <w:rPr>
+          <w:b/>
+          <w:rPrChange w:id="205" w:author="GOMEZ-DESKTOP" w:date="2023-02-11T12:02:00Z">
             <w:rPr/>
           </w:rPrChange>
         </w:rPr>
-        <w:pPrChange w:id="202" w:author="GOMEZ-DESKTOP" w:date="2023-02-11T12:02:00Z">
-          <w:pPr>
-            <w:jc w:val="both"/>
-          </w:pPr>
-        </w:pPrChange>
       </w:pPr>
     </w:p>
     <w:sectPr>
@@ -4723,6 +4674,36 @@
       <w:szCs w:val="40"/>
     </w:rPr>
   </w:style>
+  <w:style w:type="paragraph" w:styleId="BalloonText">
+    <w:name w:val="Balloon Text"/>
+    <w:basedOn w:val="Normal"/>
+    <w:link w:val="BalloonTextChar"/>
+    <w:uiPriority w:val="99"/>
+    <w:semiHidden/>
+    <w:unhideWhenUsed/>
+    <w:rsid w:val="00B74AF2"/>
+    <w:pPr>
+      <w:spacing w:line="240" w:lineRule="auto"/>
+    </w:pPr>
+    <w:rPr>
+      <w:rFonts w:ascii="Segoe UI" w:hAnsi="Segoe UI" w:cs="Segoe UI"/>
+      <w:sz w:val="18"/>
+      <w:szCs w:val="18"/>
+    </w:rPr>
+  </w:style>
+  <w:style w:type="character" w:customStyle="1" w:styleId="BalloonTextChar">
+    <w:name w:val="Balloon Text Char"/>
+    <w:basedOn w:val="DefaultParagraphFont"/>
+    <w:link w:val="BalloonText"/>
+    <w:uiPriority w:val="99"/>
+    <w:semiHidden/>
+    <w:rsid w:val="00B74AF2"/>
+    <w:rPr>
+      <w:rFonts w:ascii="Segoe UI" w:hAnsi="Segoe UI" w:cs="Segoe UI"/>
+      <w:sz w:val="18"/>
+      <w:szCs w:val="18"/>
+    </w:rPr>
+  </w:style>
 </w:styles>
 </file>
 

</xml_diff>